<commit_message>
complete presentillness requirement change
</commit_message>
<xml_diff>
--- a/需求.docx
+++ b/需求.docx
@@ -699,6 +699,9 @@
         </w:rPr>
         <w:t>有/无</w:t>
       </w:r>
+      <w:bookmarkStart w:id="4" w:name="OLE_LINK5"/>
+      <w:bookmarkStart w:id="5" w:name="OLE_LINK6"/>
+      <w:bookmarkStart w:id="6" w:name="OLE_LINK7"/>
       <w:r>
         <w:rPr>
           <w:rFonts w:asciiTheme="minorEastAsia" w:hAnsiTheme="minorEastAsia" w:hint="eastAsia"/>
@@ -708,6 +711,9 @@
         </w:rPr>
         <w:t>夜间痛</w:t>
       </w:r>
+      <w:bookmarkEnd w:id="4"/>
+      <w:bookmarkEnd w:id="5"/>
+      <w:bookmarkEnd w:id="6"/>
       <w:r>
         <w:rPr>
           <w:rFonts w:asciiTheme="minorEastAsia" w:hAnsiTheme="minorEastAsia" w:hint="eastAsia"/>
@@ -730,8 +736,18 @@
           <w:color w:val="FF0000"/>
           <w:szCs w:val="21"/>
         </w:rPr>
-        <w:t>是/否冷热敏感，是/否冷热刺激痛</w:t>
-      </w:r>
+        <w:t>是/否冷热敏感，</w:t>
+      </w:r>
+      <w:bookmarkStart w:id="7" w:name="OLE_LINK8"/>
+      <w:r>
+        <w:rPr>
+          <w:rFonts w:asciiTheme="minorEastAsia" w:hAnsiTheme="minorEastAsia" w:hint="eastAsia"/>
+          <w:color w:val="FF0000"/>
+          <w:szCs w:val="21"/>
+        </w:rPr>
+        <w:t>是/否冷热刺激痛</w:t>
+      </w:r>
+      <w:bookmarkEnd w:id="7"/>
       <w:r>
         <w:rPr>
           <w:rFonts w:asciiTheme="minorEastAsia" w:hAnsiTheme="minorEastAsia" w:hint="eastAsia"/>
@@ -1251,7 +1267,7 @@
       <w:r>
         <w:rPr>
           <w:rFonts w:asciiTheme="minorEastAsia" w:hAnsiTheme="minorEastAsia" w:hint="eastAsia"/>
-          <w:color w:val="FF0000"/>
+          <w:color w:val="000000" w:themeColor="text1"/>
           <w:szCs w:val="21"/>
         </w:rPr>
         <w:t>左上前牙10天前</w:t>
@@ -1259,10 +1275,18 @@
       <w:r>
         <w:rPr>
           <w:rFonts w:asciiTheme="minorEastAsia" w:hAnsiTheme="minorEastAsia" w:hint="eastAsia"/>
-          <w:color w:val="FF0000"/>
-          <w:szCs w:val="21"/>
-        </w:rPr>
-        <w:t>发现颜色改变，近来症状加重/症状未加重</w:t>
+          <w:color w:val="000000" w:themeColor="text1"/>
+          <w:szCs w:val="21"/>
+        </w:rPr>
+        <w:t>发现颜色改变，</w:t>
+      </w:r>
+      <w:r>
+        <w:rPr>
+          <w:rFonts w:asciiTheme="minorEastAsia" w:hAnsiTheme="minorEastAsia" w:hint="eastAsia"/>
+          <w:color w:val="000000" w:themeColor="text1"/>
+          <w:szCs w:val="21"/>
+        </w:rPr>
+        <w:t>近来症状加重/症状未加重</w:t>
       </w:r>
       <w:r>
         <w:rPr>
@@ -1294,7 +1318,17 @@
           <w:color w:val="FF0000"/>
           <w:szCs w:val="21"/>
         </w:rPr>
-        <w:t>冷热敏感/无冷热敏感，</w:t>
+        <w:t>冷热敏感/无冷热敏感</w:t>
+      </w:r>
+      <w:bookmarkStart w:id="8" w:name="_GoBack"/>
+      <w:bookmarkEnd w:id="8"/>
+      <w:r>
+        <w:rPr>
+          <w:rFonts w:asciiTheme="minorEastAsia" w:hAnsiTheme="minorEastAsia" w:hint="eastAsia"/>
+          <w:color w:val="FF0000"/>
+          <w:szCs w:val="21"/>
+        </w:rPr>
+        <w:t>，</w:t>
       </w:r>
       <w:r>
         <w:rPr>
@@ -2672,17 +2706,7 @@
           <w:color w:val="FF0000"/>
           <w:szCs w:val="21"/>
         </w:rPr>
-        <w:t>患有唾液腺疾病：舍格伦综合征/无唾液腺疾病，有口腔干燥综合征/无口</w:t>
-      </w:r>
-      <w:bookmarkStart w:id="4" w:name="_GoBack"/>
-      <w:bookmarkEnd w:id="4"/>
-      <w:r>
-        <w:rPr>
-          <w:rFonts w:asciiTheme="minorEastAsia" w:hAnsiTheme="minorEastAsia" w:hint="eastAsia"/>
-          <w:color w:val="FF0000"/>
-          <w:szCs w:val="21"/>
-        </w:rPr>
-        <w:t>腔干燥综合征，自觉唾液流量减少3周</w:t>
+        <w:t>患有唾液腺疾病：舍格伦综合征/无唾液腺疾病，有口腔干燥综合征/无口腔干燥综合征，自觉唾液流量减少3周</w:t>
       </w:r>
       <w:r>
         <w:rPr>
@@ -4349,8 +4373,8 @@
         </w:rPr>
         <w:t>，</w:t>
       </w:r>
-      <w:bookmarkStart w:id="5" w:name="OLE_LINK11"/>
-      <w:bookmarkStart w:id="6" w:name="OLE_LINK12"/>
+      <w:bookmarkStart w:id="9" w:name="OLE_LINK11"/>
+      <w:bookmarkStart w:id="10" w:name="OLE_LINK12"/>
       <w:r>
         <w:rPr>
           <w:rFonts w:asciiTheme="minorEastAsia" w:hAnsiTheme="minorEastAsia" w:hint="eastAsia"/>
@@ -4372,8 +4396,8 @@
         </w:rPr>
         <w:t>无</w:t>
       </w:r>
-      <w:bookmarkEnd w:id="5"/>
-      <w:bookmarkEnd w:id="6"/>
+      <w:bookmarkEnd w:id="9"/>
+      <w:bookmarkEnd w:id="10"/>
       <w:r>
         <w:rPr>
           <w:rFonts w:asciiTheme="minorEastAsia" w:hAnsiTheme="minorEastAsia" w:hint="eastAsia"/>
@@ -5540,8 +5564,8 @@
         </w:rPr>
         <w:t>否</w:t>
       </w:r>
-      <w:bookmarkStart w:id="7" w:name="OLE_LINK21"/>
-      <w:bookmarkStart w:id="8" w:name="OLE_LINK22"/>
+      <w:bookmarkStart w:id="11" w:name="OLE_LINK21"/>
+      <w:bookmarkStart w:id="12" w:name="OLE_LINK22"/>
       <w:r>
         <w:rPr>
           <w:rFonts w:asciiTheme="minorEastAsia" w:hAnsiTheme="minorEastAsia" w:hint="eastAsia"/>
@@ -5556,8 +5580,8 @@
         </w:rPr>
         <w:t>正畸治疗</w:t>
       </w:r>
-      <w:bookmarkEnd w:id="7"/>
-      <w:bookmarkEnd w:id="8"/>
+      <w:bookmarkEnd w:id="11"/>
+      <w:bookmarkEnd w:id="12"/>
       <w:r>
         <w:rPr>
           <w:rFonts w:asciiTheme="minorEastAsia" w:hAnsiTheme="minorEastAsia" w:hint="eastAsia"/>
@@ -21338,7 +21362,7 @@
 </file>
 
 <file path=customXml/itemProps1.xml><?xml version="1.0" encoding="utf-8"?>
-<ds:datastoreItem xmlns:ds="http://schemas.openxmlformats.org/officeDocument/2006/customXml" ds:itemID="{58EA72D4-6D41-4FFF-AEC0-9560DC42959E}">
+<ds:datastoreItem xmlns:ds="http://schemas.openxmlformats.org/officeDocument/2006/customXml" ds:itemID="{BF3F4F67-D869-42A8-9DB5-2A5E80B90F99}">
   <ds:schemaRefs>
     <ds:schemaRef ds:uri="http://schemas.openxmlformats.org/officeDocument/2006/bibliography"/>
   </ds:schemaRefs>

</xml_diff>

<commit_message>
prepare to add Preview.html
</commit_message>
<xml_diff>
--- a/需求.docx
+++ b/需求.docx
@@ -933,7 +933,31 @@
           <w:sz w:val="24"/>
           <w:szCs w:val="24"/>
         </w:rPr>
-        <w:t>咬合痛）</w:t>
+        <w:t>咬合痛</w:t>
+      </w:r>
+      <w:r>
+        <w:rPr>
+          <w:rFonts w:asciiTheme="minorEastAsia" w:hAnsiTheme="minorEastAsia" w:hint="eastAsia"/>
+          <w:sz w:val="24"/>
+          <w:szCs w:val="24"/>
+        </w:rPr>
+        <w:t>/</w:t>
+      </w:r>
+      <w:r>
+        <w:rPr>
+          <w:rFonts w:asciiTheme="minorEastAsia" w:hAnsiTheme="minorEastAsia"/>
+          <w:sz w:val="24"/>
+          <w:szCs w:val="24"/>
+        </w:rPr>
+        <w:t>牙体缺损</w:t>
+      </w:r>
+      <w:r>
+        <w:rPr>
+          <w:rFonts w:asciiTheme="minorEastAsia" w:hAnsiTheme="minorEastAsia" w:hint="eastAsia"/>
+          <w:sz w:val="24"/>
+          <w:szCs w:val="24"/>
+        </w:rPr>
+        <w:t>）</w:t>
       </w:r>
       <w:r>
         <w:rPr>
@@ -2258,21 +2282,48 @@
       </w:r>
       <w:r>
         <w:rPr>
-          <w:rFonts w:asciiTheme="minorEastAsia" w:hAnsiTheme="minorEastAsia" w:hint="eastAsia"/>
-          <w:color w:val="000000" w:themeColor="text1"/>
-          <w:sz w:val="24"/>
-          <w:szCs w:val="24"/>
-        </w:rPr>
-        <w:t>输入项</w:t>
-      </w:r>
-      <w:r>
-        <w:rPr>
-          <w:rFonts w:asciiTheme="minorEastAsia" w:hAnsiTheme="minorEastAsia" w:hint="eastAsia"/>
-          <w:color w:val="000000" w:themeColor="text1"/>
-          <w:sz w:val="24"/>
-          <w:szCs w:val="24"/>
-        </w:rPr>
-        <w:t>，需填写时间单位</w:t>
+          <w:rFonts w:asciiTheme="minorEastAsia" w:hAnsiTheme="minorEastAsia"/>
+          <w:color w:val="000000" w:themeColor="text1"/>
+          <w:sz w:val="24"/>
+          <w:szCs w:val="24"/>
+        </w:rPr>
+        <w:t>＜3min</w:t>
+      </w:r>
+      <w:r>
+        <w:rPr>
+          <w:rFonts w:asciiTheme="minorEastAsia" w:hAnsiTheme="minorEastAsia" w:hint="eastAsia"/>
+          <w:color w:val="000000" w:themeColor="text1"/>
+          <w:sz w:val="24"/>
+          <w:szCs w:val="24"/>
+        </w:rPr>
+        <w:t>/</w:t>
+      </w:r>
+      <w:r>
+        <w:rPr>
+          <w:rFonts w:asciiTheme="minorEastAsia" w:hAnsiTheme="minorEastAsia"/>
+          <w:color w:val="000000" w:themeColor="text1"/>
+          <w:sz w:val="24"/>
+          <w:szCs w:val="24"/>
+        </w:rPr>
+        <w:t>3-5min</w:t>
+      </w:r>
+      <w:r>
+        <w:rPr>
+          <w:rFonts w:asciiTheme="minorEastAsia" w:hAnsiTheme="minorEastAsia" w:hint="eastAsia"/>
+          <w:color w:val="000000" w:themeColor="text1"/>
+          <w:sz w:val="24"/>
+          <w:szCs w:val="24"/>
+        </w:rPr>
+        <w:t>/</w:t>
+      </w:r>
+      <w:r>
+        <w:rPr>
+          <w:rFonts w:asciiTheme="minorEastAsia" w:hAnsiTheme="minorEastAsia"/>
+          <w:color w:val="000000" w:themeColor="text1"/>
+          <w:sz w:val="24"/>
+          <w:szCs w:val="24"/>
+        </w:rPr>
+        <w:t>＞5min</w:t>
       </w:r>
       <w:r>
         <w:rPr>
@@ -3158,15 +3209,32 @@
                 <w:sz w:val="24"/>
                 <w:szCs w:val="24"/>
               </w:rPr>
-              <w:t>)，刷牙3</w:t>
-            </w:r>
-            <w:r>
-              <w:rPr>
-                <w:rFonts w:asciiTheme="minorEastAsia" w:hAnsiTheme="minorEastAsia"/>
-                <w:sz w:val="24"/>
-                <w:szCs w:val="24"/>
-              </w:rPr>
-              <w:t>min,</w:t>
+              <w:t>)，</w:t>
+            </w:r>
+            <w:r>
+              <w:rPr>
+                <w:rFonts w:asciiTheme="minorEastAsia" w:hAnsiTheme="minorEastAsia" w:hint="eastAsia"/>
+                <w:sz w:val="24"/>
+                <w:szCs w:val="24"/>
+              </w:rPr>
+              <w:t>每次刷牙</w:t>
+            </w:r>
+            <w:r>
+              <w:rPr>
+                <w:rFonts w:asciiTheme="minorEastAsia" w:hAnsiTheme="minorEastAsia"/>
+                <w:color w:val="000000" w:themeColor="text1"/>
+                <w:sz w:val="24"/>
+                <w:szCs w:val="24"/>
+              </w:rPr>
+              <w:t>＜3min</w:t>
+            </w:r>
+            <w:r>
+              <w:rPr>
+                <w:rFonts w:asciiTheme="minorEastAsia" w:hAnsiTheme="minorEastAsia"/>
+                <w:sz w:val="24"/>
+                <w:szCs w:val="24"/>
+              </w:rPr>
+              <w:t>,</w:t>
             </w:r>
             <w:r>
               <w:rPr>
@@ -8000,17 +8068,72 @@
           <w:sz w:val="24"/>
           <w:szCs w:val="24"/>
         </w:rPr>
+        <w:t>DMFT/DMFS</w:t>
+      </w:r>
+      <w:r>
+        <w:rPr>
+          <w:rFonts w:asciiTheme="minorEastAsia" w:hAnsiTheme="minorEastAsia" w:hint="eastAsia"/>
+          <w:b/>
+          <w:color w:val="000000" w:themeColor="text1"/>
+          <w:sz w:val="24"/>
+          <w:szCs w:val="24"/>
+        </w:rPr>
+        <w:t>：</w:t>
+      </w:r>
+      <w:r>
+        <w:rPr>
+          <w:rFonts w:asciiTheme="minorEastAsia" w:hAnsiTheme="minorEastAsia" w:hint="eastAsia"/>
+          <w:b/>
+          <w:color w:val="2E74B5" w:themeColor="accent1" w:themeShade="BF"/>
+          <w:sz w:val="24"/>
+          <w:szCs w:val="24"/>
+        </w:rPr>
         <w:t>龋失补指数</w:t>
       </w:r>
       <w:r>
         <w:rPr>
           <w:rFonts w:asciiTheme="minorEastAsia" w:hAnsiTheme="minorEastAsia" w:hint="eastAsia"/>
-          <w:b/>
-          <w:color w:val="000000" w:themeColor="text1"/>
-          <w:sz w:val="24"/>
-          <w:szCs w:val="24"/>
-        </w:rPr>
-        <w:t>：</w:t>
+          <w:color w:val="000000" w:themeColor="text1"/>
+          <w:sz w:val="24"/>
+          <w:szCs w:val="24"/>
+        </w:rPr>
+        <w:t>（</w:t>
+      </w:r>
+      <w:r>
+        <w:rPr>
+          <w:rFonts w:asciiTheme="minorEastAsia" w:hAnsiTheme="minorEastAsia" w:hint="eastAsia"/>
+          <w:color w:val="000000" w:themeColor="text1"/>
+          <w:sz w:val="24"/>
+          <w:szCs w:val="24"/>
+        </w:rPr>
+        <w:t>输入项</w:t>
+      </w:r>
+      <w:r>
+        <w:rPr>
+          <w:rFonts w:asciiTheme="minorEastAsia" w:hAnsiTheme="minorEastAsia" w:hint="eastAsia"/>
+          <w:color w:val="000000" w:themeColor="text1"/>
+          <w:sz w:val="24"/>
+          <w:szCs w:val="24"/>
+        </w:rPr>
+        <w:t>，0-32</w:t>
+      </w:r>
+      <w:r>
+        <w:rPr>
+          <w:rFonts w:asciiTheme="minorEastAsia" w:hAnsiTheme="minorEastAsia" w:hint="eastAsia"/>
+          <w:color w:val="000000" w:themeColor="text1"/>
+          <w:sz w:val="24"/>
+          <w:szCs w:val="24"/>
+        </w:rPr>
+        <w:t>）</w:t>
+      </w:r>
+      <w:r>
+        <w:rPr>
+          <w:rFonts w:asciiTheme="minorEastAsia" w:hAnsiTheme="minorEastAsia" w:hint="eastAsia"/>
+          <w:color w:val="000000" w:themeColor="text1"/>
+          <w:sz w:val="24"/>
+          <w:szCs w:val="24"/>
+        </w:rPr>
+        <w:t>，</w:t>
       </w:r>
       <w:r>
         <w:rPr>
@@ -8020,7 +8143,27 @@
           <w:sz w:val="24"/>
           <w:szCs w:val="24"/>
         </w:rPr>
-        <w:t>龋失补指数</w:t>
+        <w:t>龋失补</w:t>
+      </w:r>
+      <w:r>
+        <w:rPr>
+          <w:rFonts w:asciiTheme="minorEastAsia" w:hAnsiTheme="minorEastAsia" w:hint="eastAsia"/>
+          <w:b/>
+          <w:color w:val="2E74B5" w:themeColor="accent1" w:themeShade="BF"/>
+          <w:sz w:val="24"/>
+          <w:szCs w:val="24"/>
+        </w:rPr>
+        <w:t>牙面</w:t>
+      </w:r>
+      <w:r>
+        <w:rPr>
+          <w:rFonts w:asciiTheme="minorEastAsia" w:hAnsiTheme="minorEastAsia" w:hint="eastAsia"/>
+          <w:b/>
+          <w:color w:val="2E74B5" w:themeColor="accent1" w:themeShade="BF"/>
+          <w:sz w:val="24"/>
+          <w:szCs w:val="24"/>
+        </w:rPr>
+        <w:t>数</w:t>
       </w:r>
       <w:r>
         <w:rPr>
@@ -8038,7 +8181,7 @@
           <w:sz w:val="24"/>
           <w:szCs w:val="24"/>
         </w:rPr>
-        <w:t>输入项</w:t>
+        <w:t>0-128</w:t>
       </w:r>
       <w:r>
         <w:rPr>
@@ -10349,6 +10492,15 @@
           <w:sz w:val="24"/>
           <w:szCs w:val="24"/>
         </w:rPr>
+        <w:t>无/</w:t>
+      </w:r>
+      <w:r>
+        <w:rPr>
+          <w:rFonts w:asciiTheme="minorEastAsia" w:hAnsiTheme="minorEastAsia" w:hint="eastAsia"/>
+          <w:color w:val="000000" w:themeColor="text1"/>
+          <w:sz w:val="24"/>
+          <w:szCs w:val="24"/>
+        </w:rPr>
         <w:t>猛性龋</w:t>
       </w:r>
       <w:r>
@@ -10646,7 +10798,34 @@
                 <w:sz w:val="24"/>
                 <w:szCs w:val="24"/>
               </w:rPr>
-              <w:t>如果用户没有选择龋齿病种，则不显示该项，非必选项</w:t>
+              <w:t>如果用户选择龋齿病种</w:t>
+            </w:r>
+            <w:r>
+              <w:rPr>
+                <w:rFonts w:asciiTheme="minorEastAsia" w:hAnsiTheme="minorEastAsia" w:hint="eastAsia"/>
+                <w:color w:val="FF0000"/>
+                <w:sz w:val="24"/>
+                <w:szCs w:val="24"/>
+              </w:rPr>
+              <w:t>为“无”</w:t>
+            </w:r>
+            <w:r>
+              <w:rPr>
+                <w:rFonts w:asciiTheme="minorEastAsia" w:hAnsiTheme="minorEastAsia" w:hint="eastAsia"/>
+                <w:color w:val="FF0000"/>
+                <w:sz w:val="24"/>
+                <w:szCs w:val="24"/>
+              </w:rPr>
+              <w:t>时</w:t>
+            </w:r>
+            <w:r>
+              <w:rPr>
+                <w:rFonts w:asciiTheme="minorEastAsia" w:hAnsiTheme="minorEastAsia" w:hint="eastAsia"/>
+                <w:color w:val="FF0000"/>
+                <w:sz w:val="24"/>
+                <w:szCs w:val="24"/>
+              </w:rPr>
+              <w:t>，则不显示该项，非必选项</w:t>
             </w:r>
             <w:r>
               <w:rPr>
@@ -16607,7 +16786,352 @@
           <w:sz w:val="24"/>
           <w:szCs w:val="24"/>
         </w:rPr>
-        <w:t>）。</w:t>
+        <w:t>）</w:t>
+      </w:r>
+      <w:r>
+        <w:rPr>
+          <w:rFonts w:asciiTheme="minorEastAsia" w:hAnsiTheme="minorEastAsia" w:hint="eastAsia"/>
+          <w:color w:val="000000" w:themeColor="text1"/>
+          <w:sz w:val="24"/>
+          <w:szCs w:val="24"/>
+        </w:rPr>
+        <w:t>，</w:t>
+      </w:r>
+      <w:r>
+        <w:rPr>
+          <w:rFonts w:asciiTheme="minorEastAsia" w:hAnsiTheme="minorEastAsia" w:hint="eastAsia"/>
+          <w:b/>
+          <w:color w:val="2E74B5" w:themeColor="accent1" w:themeShade="BF"/>
+          <w:sz w:val="24"/>
+          <w:szCs w:val="24"/>
+        </w:rPr>
+        <w:t>树脂颜色</w:t>
+      </w:r>
+      <w:r>
+        <w:rPr>
+          <w:rFonts w:asciiTheme="minorEastAsia" w:hAnsiTheme="minorEastAsia" w:hint="eastAsia"/>
+          <w:b/>
+          <w:color w:val="FF0000"/>
+          <w:sz w:val="24"/>
+          <w:szCs w:val="24"/>
+          <w:vertAlign w:val="superscript"/>
+        </w:rPr>
+        <w:t>*</w:t>
+      </w:r>
+      <w:r>
+        <w:rPr>
+          <w:rFonts w:asciiTheme="minorEastAsia" w:hAnsiTheme="minorEastAsia" w:hint="eastAsia"/>
+          <w:color w:val="000000" w:themeColor="text1"/>
+          <w:sz w:val="24"/>
+          <w:szCs w:val="24"/>
+        </w:rPr>
+        <w:t>（</w:t>
+      </w:r>
+      <w:r>
+        <w:rPr>
+          <w:rFonts w:asciiTheme="minorEastAsia" w:hAnsiTheme="minorEastAsia"/>
+          <w:color w:val="000000" w:themeColor="text1"/>
+          <w:sz w:val="24"/>
+          <w:szCs w:val="24"/>
+        </w:rPr>
+        <w:t>B1</w:t>
+      </w:r>
+      <w:r>
+        <w:rPr>
+          <w:rFonts w:asciiTheme="minorEastAsia" w:hAnsiTheme="minorEastAsia"/>
+          <w:color w:val="000000" w:themeColor="text1"/>
+          <w:sz w:val="24"/>
+          <w:szCs w:val="24"/>
+        </w:rPr>
+        <w:t>/</w:t>
+      </w:r>
+      <w:r>
+        <w:rPr>
+          <w:rFonts w:asciiTheme="minorEastAsia" w:hAnsiTheme="minorEastAsia"/>
+          <w:color w:val="000000" w:themeColor="text1"/>
+          <w:sz w:val="24"/>
+          <w:szCs w:val="24"/>
+        </w:rPr>
+        <w:t>A1</w:t>
+      </w:r>
+      <w:r>
+        <w:rPr>
+          <w:rFonts w:asciiTheme="minorEastAsia" w:hAnsiTheme="minorEastAsia"/>
+          <w:color w:val="000000" w:themeColor="text1"/>
+          <w:sz w:val="24"/>
+          <w:szCs w:val="24"/>
+        </w:rPr>
+        <w:t>/</w:t>
+      </w:r>
+      <w:r>
+        <w:rPr>
+          <w:rFonts w:asciiTheme="minorEastAsia" w:hAnsiTheme="minorEastAsia"/>
+          <w:color w:val="000000" w:themeColor="text1"/>
+          <w:sz w:val="24"/>
+          <w:szCs w:val="24"/>
+        </w:rPr>
+        <w:t>A2</w:t>
+      </w:r>
+      <w:r>
+        <w:rPr>
+          <w:rFonts w:asciiTheme="minorEastAsia" w:hAnsiTheme="minorEastAsia"/>
+          <w:color w:val="000000" w:themeColor="text1"/>
+          <w:sz w:val="24"/>
+          <w:szCs w:val="24"/>
+        </w:rPr>
+        <w:t>/</w:t>
+      </w:r>
+      <w:r>
+        <w:rPr>
+          <w:rFonts w:asciiTheme="minorEastAsia" w:hAnsiTheme="minorEastAsia"/>
+          <w:color w:val="000000" w:themeColor="text1"/>
+          <w:sz w:val="24"/>
+          <w:szCs w:val="24"/>
+        </w:rPr>
+        <w:t>D2</w:t>
+      </w:r>
+      <w:r>
+        <w:rPr>
+          <w:rFonts w:asciiTheme="minorEastAsia" w:hAnsiTheme="minorEastAsia"/>
+          <w:color w:val="000000" w:themeColor="text1"/>
+          <w:sz w:val="24"/>
+          <w:szCs w:val="24"/>
+        </w:rPr>
+        <w:t>/</w:t>
+      </w:r>
+      <w:r>
+        <w:rPr>
+          <w:rFonts w:asciiTheme="minorEastAsia" w:hAnsiTheme="minorEastAsia"/>
+          <w:color w:val="000000" w:themeColor="text1"/>
+          <w:sz w:val="24"/>
+          <w:szCs w:val="24"/>
+        </w:rPr>
+        <w:t>B2</w:t>
+      </w:r>
+      <w:r>
+        <w:rPr>
+          <w:rFonts w:asciiTheme="minorEastAsia" w:hAnsiTheme="minorEastAsia"/>
+          <w:color w:val="000000" w:themeColor="text1"/>
+          <w:sz w:val="24"/>
+          <w:szCs w:val="24"/>
+        </w:rPr>
+        <w:t>/</w:t>
+      </w:r>
+      <w:r>
+        <w:rPr>
+          <w:rFonts w:asciiTheme="minorEastAsia" w:hAnsiTheme="minorEastAsia"/>
+          <w:color w:val="000000" w:themeColor="text1"/>
+          <w:sz w:val="24"/>
+          <w:szCs w:val="24"/>
+        </w:rPr>
+        <w:t>C1</w:t>
+      </w:r>
+      <w:r>
+        <w:rPr>
+          <w:rFonts w:asciiTheme="minorEastAsia" w:hAnsiTheme="minorEastAsia"/>
+          <w:color w:val="000000" w:themeColor="text1"/>
+          <w:sz w:val="24"/>
+          <w:szCs w:val="24"/>
+        </w:rPr>
+        <w:t>/</w:t>
+      </w:r>
+      <w:r>
+        <w:rPr>
+          <w:rFonts w:asciiTheme="minorEastAsia" w:hAnsiTheme="minorEastAsia"/>
+          <w:color w:val="000000" w:themeColor="text1"/>
+          <w:sz w:val="24"/>
+          <w:szCs w:val="24"/>
+        </w:rPr>
+        <w:t>C2</w:t>
+      </w:r>
+      <w:r>
+        <w:rPr>
+          <w:rFonts w:asciiTheme="minorEastAsia" w:hAnsiTheme="minorEastAsia"/>
+          <w:color w:val="000000" w:themeColor="text1"/>
+          <w:sz w:val="24"/>
+          <w:szCs w:val="24"/>
+        </w:rPr>
+        <w:t>/</w:t>
+      </w:r>
+      <w:r>
+        <w:rPr>
+          <w:rFonts w:asciiTheme="minorEastAsia" w:hAnsiTheme="minorEastAsia"/>
+          <w:color w:val="000000" w:themeColor="text1"/>
+          <w:sz w:val="24"/>
+          <w:szCs w:val="24"/>
+        </w:rPr>
+        <w:t>D4</w:t>
+      </w:r>
+      <w:r>
+        <w:rPr>
+          <w:rFonts w:asciiTheme="minorEastAsia" w:hAnsiTheme="minorEastAsia"/>
+          <w:color w:val="000000" w:themeColor="text1"/>
+          <w:sz w:val="24"/>
+          <w:szCs w:val="24"/>
+        </w:rPr>
+        <w:t>/</w:t>
+      </w:r>
+      <w:r>
+        <w:rPr>
+          <w:rFonts w:asciiTheme="minorEastAsia" w:hAnsiTheme="minorEastAsia"/>
+          <w:color w:val="000000" w:themeColor="text1"/>
+          <w:sz w:val="24"/>
+          <w:szCs w:val="24"/>
+        </w:rPr>
+        <w:t>D3</w:t>
+      </w:r>
+      <w:r>
+        <w:rPr>
+          <w:rFonts w:asciiTheme="minorEastAsia" w:hAnsiTheme="minorEastAsia"/>
+          <w:color w:val="000000" w:themeColor="text1"/>
+          <w:sz w:val="24"/>
+          <w:szCs w:val="24"/>
+        </w:rPr>
+        <w:t>/</w:t>
+      </w:r>
+      <w:r>
+        <w:rPr>
+          <w:rFonts w:asciiTheme="minorEastAsia" w:hAnsiTheme="minorEastAsia"/>
+          <w:color w:val="000000" w:themeColor="text1"/>
+          <w:sz w:val="24"/>
+          <w:szCs w:val="24"/>
+        </w:rPr>
+        <w:t>A3</w:t>
+      </w:r>
+      <w:r>
+        <w:rPr>
+          <w:rFonts w:asciiTheme="minorEastAsia" w:hAnsiTheme="minorEastAsia"/>
+          <w:color w:val="000000" w:themeColor="text1"/>
+          <w:sz w:val="24"/>
+          <w:szCs w:val="24"/>
+        </w:rPr>
+        <w:t>/</w:t>
+      </w:r>
+      <w:r>
+        <w:rPr>
+          <w:rFonts w:asciiTheme="minorEastAsia" w:hAnsiTheme="minorEastAsia"/>
+          <w:color w:val="000000" w:themeColor="text1"/>
+          <w:sz w:val="24"/>
+          <w:szCs w:val="24"/>
+        </w:rPr>
+        <w:t>B3</w:t>
+      </w:r>
+      <w:r>
+        <w:rPr>
+          <w:rFonts w:asciiTheme="minorEastAsia" w:hAnsiTheme="minorEastAsia"/>
+          <w:color w:val="000000" w:themeColor="text1"/>
+          <w:sz w:val="24"/>
+          <w:szCs w:val="24"/>
+        </w:rPr>
+        <w:t>/</w:t>
+      </w:r>
+      <w:r>
+        <w:rPr>
+          <w:rFonts w:asciiTheme="minorEastAsia" w:hAnsiTheme="minorEastAsia"/>
+          <w:color w:val="000000" w:themeColor="text1"/>
+          <w:sz w:val="24"/>
+          <w:szCs w:val="24"/>
+        </w:rPr>
+        <w:t>A3.5</w:t>
+      </w:r>
+      <w:r>
+        <w:rPr>
+          <w:rFonts w:asciiTheme="minorEastAsia" w:hAnsiTheme="minorEastAsia"/>
+          <w:color w:val="000000" w:themeColor="text1"/>
+          <w:sz w:val="24"/>
+          <w:szCs w:val="24"/>
+        </w:rPr>
+        <w:t>/</w:t>
+      </w:r>
+      <w:r>
+        <w:rPr>
+          <w:rFonts w:asciiTheme="minorEastAsia" w:hAnsiTheme="minorEastAsia"/>
+          <w:color w:val="000000" w:themeColor="text1"/>
+          <w:sz w:val="24"/>
+          <w:szCs w:val="24"/>
+        </w:rPr>
+        <w:t>B4</w:t>
+      </w:r>
+      <w:r>
+        <w:rPr>
+          <w:rFonts w:asciiTheme="minorEastAsia" w:hAnsiTheme="minorEastAsia"/>
+          <w:color w:val="000000" w:themeColor="text1"/>
+          <w:sz w:val="24"/>
+          <w:szCs w:val="24"/>
+        </w:rPr>
+        <w:t>/</w:t>
+      </w:r>
+      <w:r>
+        <w:rPr>
+          <w:rFonts w:asciiTheme="minorEastAsia" w:hAnsiTheme="minorEastAsia"/>
+          <w:color w:val="000000" w:themeColor="text1"/>
+          <w:sz w:val="24"/>
+          <w:szCs w:val="24"/>
+        </w:rPr>
+        <w:t>C3</w:t>
+      </w:r>
+      <w:r>
+        <w:rPr>
+          <w:rFonts w:asciiTheme="minorEastAsia" w:hAnsiTheme="minorEastAsia"/>
+          <w:color w:val="000000" w:themeColor="text1"/>
+          <w:sz w:val="24"/>
+          <w:szCs w:val="24"/>
+        </w:rPr>
+        <w:t>/</w:t>
+      </w:r>
+      <w:r>
+        <w:rPr>
+          <w:rFonts w:asciiTheme="minorEastAsia" w:hAnsiTheme="minorEastAsia"/>
+          <w:color w:val="000000" w:themeColor="text1"/>
+          <w:sz w:val="24"/>
+          <w:szCs w:val="24"/>
+        </w:rPr>
+        <w:t>A4</w:t>
+      </w:r>
+      <w:r>
+        <w:rPr>
+          <w:rFonts w:asciiTheme="minorEastAsia" w:hAnsiTheme="minorEastAsia"/>
+          <w:color w:val="000000" w:themeColor="text1"/>
+          <w:sz w:val="24"/>
+          <w:szCs w:val="24"/>
+        </w:rPr>
+        <w:t>/</w:t>
+      </w:r>
+      <w:r>
+        <w:rPr>
+          <w:rFonts w:asciiTheme="minorEastAsia" w:hAnsiTheme="minorEastAsia"/>
+          <w:color w:val="000000" w:themeColor="text1"/>
+          <w:sz w:val="24"/>
+          <w:szCs w:val="24"/>
+        </w:rPr>
+        <w:t>C4</w:t>
+      </w:r>
+      <w:r>
+        <w:rPr>
+          <w:rFonts w:asciiTheme="minorEastAsia" w:hAnsiTheme="minorEastAsia"/>
+          <w:color w:val="000000" w:themeColor="text1"/>
+          <w:sz w:val="24"/>
+          <w:szCs w:val="24"/>
+        </w:rPr>
+        <w:t>/</w:t>
+      </w:r>
+      <w:r>
+        <w:rPr>
+          <w:rFonts w:asciiTheme="minorEastAsia" w:hAnsiTheme="minorEastAsia" w:hint="eastAsia"/>
+          <w:color w:val="000000" w:themeColor="text1"/>
+          <w:sz w:val="24"/>
+          <w:szCs w:val="24"/>
+        </w:rPr>
+        <w:t>其它</w:t>
+      </w:r>
+      <w:r>
+        <w:rPr>
+          <w:rFonts w:asciiTheme="minorEastAsia" w:hAnsiTheme="minorEastAsia" w:hint="eastAsia"/>
+          <w:color w:val="000000" w:themeColor="text1"/>
+          <w:sz w:val="24"/>
+          <w:szCs w:val="24"/>
+        </w:rPr>
+        <w:t>）</w:t>
       </w:r>
     </w:p>
     <w:p>
@@ -17989,12 +18513,34 @@
             <w:r>
               <w:rPr>
                 <w:rFonts w:asciiTheme="minorEastAsia" w:hAnsiTheme="minorEastAsia" w:hint="eastAsia"/>
+                <w:b/>
+                <w:color w:val="2E74B5" w:themeColor="accent1" w:themeShade="BF"/>
+                <w:sz w:val="24"/>
+                <w:szCs w:val="24"/>
+              </w:rPr>
+              <w:t>，</w:t>
+            </w:r>
+            <w:r>
+              <w:rPr>
+                <w:rFonts w:asciiTheme="minorEastAsia" w:hAnsiTheme="minorEastAsia" w:hint="eastAsia"/>
+                <w:b/>
+                <w:color w:val="2E74B5" w:themeColor="accent1" w:themeShade="BF"/>
+                <w:sz w:val="24"/>
+                <w:szCs w:val="24"/>
+              </w:rPr>
+              <w:t>颜色</w:t>
+            </w:r>
+            <w:r>
+              <w:rPr>
+                <w:rFonts w:asciiTheme="minorEastAsia" w:hAnsiTheme="minorEastAsia" w:hint="eastAsia"/>
                 <w:color w:val="000000" w:themeColor="text1"/>
                 <w:sz w:val="24"/>
                 <w:szCs w:val="24"/>
               </w:rPr>
-              <w:t>。</w:t>
-            </w:r>
+              <w:t>：B1。</w:t>
+            </w:r>
+            <w:bookmarkStart w:id="2" w:name="_GoBack"/>
+            <w:bookmarkEnd w:id="2"/>
           </w:p>
           <w:p>
             <w:pPr>
@@ -18135,6 +18681,7 @@
           <w:sz w:val="28"/>
           <w:szCs w:val="28"/>
         </w:rPr>
+        <w:lastRenderedPageBreak/>
         <w:t>牙安抚治疗</w:t>
       </w:r>
       <w:r>
@@ -18171,7 +18718,6 @@
           <w:sz w:val="24"/>
           <w:szCs w:val="24"/>
         </w:rPr>
-        <w:lastRenderedPageBreak/>
         <w:t>初诊：</w:t>
       </w:r>
     </w:p>
@@ -20931,7 +21477,361 @@
           <w:sz w:val="24"/>
           <w:szCs w:val="24"/>
         </w:rPr>
-        <w:t>）。</w:t>
+        <w:t>）</w:t>
+      </w:r>
+      <w:r>
+        <w:rPr>
+          <w:rFonts w:asciiTheme="minorEastAsia" w:hAnsiTheme="minorEastAsia" w:hint="eastAsia"/>
+          <w:color w:val="000000" w:themeColor="text1"/>
+          <w:sz w:val="24"/>
+          <w:szCs w:val="24"/>
+        </w:rPr>
+        <w:t>，</w:t>
+      </w:r>
+      <w:r>
+        <w:rPr>
+          <w:rFonts w:asciiTheme="minorEastAsia" w:hAnsiTheme="minorEastAsia" w:hint="eastAsia"/>
+          <w:b/>
+          <w:color w:val="2E74B5" w:themeColor="accent1" w:themeShade="BF"/>
+          <w:sz w:val="24"/>
+          <w:szCs w:val="24"/>
+        </w:rPr>
+        <w:t>树脂颜色</w:t>
+      </w:r>
+      <w:r>
+        <w:rPr>
+          <w:rFonts w:asciiTheme="minorEastAsia" w:hAnsiTheme="minorEastAsia" w:hint="eastAsia"/>
+          <w:b/>
+          <w:color w:val="FF0000"/>
+          <w:sz w:val="24"/>
+          <w:szCs w:val="24"/>
+          <w:vertAlign w:val="superscript"/>
+        </w:rPr>
+        <w:t>*</w:t>
+      </w:r>
+      <w:r>
+        <w:rPr>
+          <w:rFonts w:asciiTheme="minorEastAsia" w:hAnsiTheme="minorEastAsia" w:hint="eastAsia"/>
+          <w:color w:val="000000" w:themeColor="text1"/>
+          <w:sz w:val="24"/>
+          <w:szCs w:val="24"/>
+        </w:rPr>
+        <w:t>（</w:t>
+      </w:r>
+      <w:r>
+        <w:rPr>
+          <w:rFonts w:asciiTheme="minorEastAsia" w:hAnsiTheme="minorEastAsia"/>
+          <w:color w:val="000000" w:themeColor="text1"/>
+          <w:sz w:val="24"/>
+          <w:szCs w:val="24"/>
+        </w:rPr>
+        <w:t>B1</w:t>
+      </w:r>
+      <w:r>
+        <w:rPr>
+          <w:rFonts w:asciiTheme="minorEastAsia" w:hAnsiTheme="minorEastAsia"/>
+          <w:color w:val="000000" w:themeColor="text1"/>
+          <w:sz w:val="24"/>
+          <w:szCs w:val="24"/>
+        </w:rPr>
+        <w:t>/</w:t>
+      </w:r>
+      <w:r>
+        <w:rPr>
+          <w:rFonts w:asciiTheme="minorEastAsia" w:hAnsiTheme="minorEastAsia"/>
+          <w:color w:val="000000" w:themeColor="text1"/>
+          <w:sz w:val="24"/>
+          <w:szCs w:val="24"/>
+        </w:rPr>
+        <w:t>A1</w:t>
+      </w:r>
+      <w:r>
+        <w:rPr>
+          <w:rFonts w:asciiTheme="minorEastAsia" w:hAnsiTheme="minorEastAsia"/>
+          <w:color w:val="000000" w:themeColor="text1"/>
+          <w:sz w:val="24"/>
+          <w:szCs w:val="24"/>
+        </w:rPr>
+        <w:t>/</w:t>
+      </w:r>
+      <w:r>
+        <w:rPr>
+          <w:rFonts w:asciiTheme="minorEastAsia" w:hAnsiTheme="minorEastAsia"/>
+          <w:color w:val="000000" w:themeColor="text1"/>
+          <w:sz w:val="24"/>
+          <w:szCs w:val="24"/>
+        </w:rPr>
+        <w:t>A2</w:t>
+      </w:r>
+      <w:r>
+        <w:rPr>
+          <w:rFonts w:asciiTheme="minorEastAsia" w:hAnsiTheme="minorEastAsia"/>
+          <w:color w:val="000000" w:themeColor="text1"/>
+          <w:sz w:val="24"/>
+          <w:szCs w:val="24"/>
+        </w:rPr>
+        <w:t>/</w:t>
+      </w:r>
+      <w:r>
+        <w:rPr>
+          <w:rFonts w:asciiTheme="minorEastAsia" w:hAnsiTheme="minorEastAsia"/>
+          <w:color w:val="000000" w:themeColor="text1"/>
+          <w:sz w:val="24"/>
+          <w:szCs w:val="24"/>
+        </w:rPr>
+        <w:t>D2</w:t>
+      </w:r>
+      <w:r>
+        <w:rPr>
+          <w:rFonts w:asciiTheme="minorEastAsia" w:hAnsiTheme="minorEastAsia"/>
+          <w:color w:val="000000" w:themeColor="text1"/>
+          <w:sz w:val="24"/>
+          <w:szCs w:val="24"/>
+        </w:rPr>
+        <w:t>/</w:t>
+      </w:r>
+      <w:r>
+        <w:rPr>
+          <w:rFonts w:asciiTheme="minorEastAsia" w:hAnsiTheme="minorEastAsia"/>
+          <w:color w:val="000000" w:themeColor="text1"/>
+          <w:sz w:val="24"/>
+          <w:szCs w:val="24"/>
+        </w:rPr>
+        <w:t>B2</w:t>
+      </w:r>
+      <w:r>
+        <w:rPr>
+          <w:rFonts w:asciiTheme="minorEastAsia" w:hAnsiTheme="minorEastAsia"/>
+          <w:color w:val="000000" w:themeColor="text1"/>
+          <w:sz w:val="24"/>
+          <w:szCs w:val="24"/>
+        </w:rPr>
+        <w:t>/</w:t>
+      </w:r>
+      <w:r>
+        <w:rPr>
+          <w:rFonts w:asciiTheme="minorEastAsia" w:hAnsiTheme="minorEastAsia"/>
+          <w:color w:val="000000" w:themeColor="text1"/>
+          <w:sz w:val="24"/>
+          <w:szCs w:val="24"/>
+        </w:rPr>
+        <w:t>C1</w:t>
+      </w:r>
+      <w:r>
+        <w:rPr>
+          <w:rFonts w:asciiTheme="minorEastAsia" w:hAnsiTheme="minorEastAsia"/>
+          <w:color w:val="000000" w:themeColor="text1"/>
+          <w:sz w:val="24"/>
+          <w:szCs w:val="24"/>
+        </w:rPr>
+        <w:t>/</w:t>
+      </w:r>
+      <w:r>
+        <w:rPr>
+          <w:rFonts w:asciiTheme="minorEastAsia" w:hAnsiTheme="minorEastAsia"/>
+          <w:color w:val="000000" w:themeColor="text1"/>
+          <w:sz w:val="24"/>
+          <w:szCs w:val="24"/>
+        </w:rPr>
+        <w:t>C2</w:t>
+      </w:r>
+      <w:r>
+        <w:rPr>
+          <w:rFonts w:asciiTheme="minorEastAsia" w:hAnsiTheme="minorEastAsia"/>
+          <w:color w:val="000000" w:themeColor="text1"/>
+          <w:sz w:val="24"/>
+          <w:szCs w:val="24"/>
+        </w:rPr>
+        <w:t>/</w:t>
+      </w:r>
+      <w:r>
+        <w:rPr>
+          <w:rFonts w:asciiTheme="minorEastAsia" w:hAnsiTheme="minorEastAsia"/>
+          <w:color w:val="000000" w:themeColor="text1"/>
+          <w:sz w:val="24"/>
+          <w:szCs w:val="24"/>
+        </w:rPr>
+        <w:t>D4</w:t>
+      </w:r>
+      <w:r>
+        <w:rPr>
+          <w:rFonts w:asciiTheme="minorEastAsia" w:hAnsiTheme="minorEastAsia"/>
+          <w:color w:val="000000" w:themeColor="text1"/>
+          <w:sz w:val="24"/>
+          <w:szCs w:val="24"/>
+        </w:rPr>
+        <w:t>/</w:t>
+      </w:r>
+      <w:r>
+        <w:rPr>
+          <w:rFonts w:asciiTheme="minorEastAsia" w:hAnsiTheme="minorEastAsia"/>
+          <w:color w:val="000000" w:themeColor="text1"/>
+          <w:sz w:val="24"/>
+          <w:szCs w:val="24"/>
+        </w:rPr>
+        <w:t>D3</w:t>
+      </w:r>
+      <w:r>
+        <w:rPr>
+          <w:rFonts w:asciiTheme="minorEastAsia" w:hAnsiTheme="minorEastAsia"/>
+          <w:color w:val="000000" w:themeColor="text1"/>
+          <w:sz w:val="24"/>
+          <w:szCs w:val="24"/>
+        </w:rPr>
+        <w:t>/</w:t>
+      </w:r>
+      <w:r>
+        <w:rPr>
+          <w:rFonts w:asciiTheme="minorEastAsia" w:hAnsiTheme="minorEastAsia"/>
+          <w:color w:val="000000" w:themeColor="text1"/>
+          <w:sz w:val="24"/>
+          <w:szCs w:val="24"/>
+        </w:rPr>
+        <w:t>A3</w:t>
+      </w:r>
+      <w:r>
+        <w:rPr>
+          <w:rFonts w:asciiTheme="minorEastAsia" w:hAnsiTheme="minorEastAsia"/>
+          <w:color w:val="000000" w:themeColor="text1"/>
+          <w:sz w:val="24"/>
+          <w:szCs w:val="24"/>
+        </w:rPr>
+        <w:t>/</w:t>
+      </w:r>
+      <w:r>
+        <w:rPr>
+          <w:rFonts w:asciiTheme="minorEastAsia" w:hAnsiTheme="minorEastAsia"/>
+          <w:color w:val="000000" w:themeColor="text1"/>
+          <w:sz w:val="24"/>
+          <w:szCs w:val="24"/>
+        </w:rPr>
+        <w:t>B3</w:t>
+      </w:r>
+      <w:r>
+        <w:rPr>
+          <w:rFonts w:asciiTheme="minorEastAsia" w:hAnsiTheme="minorEastAsia"/>
+          <w:color w:val="000000" w:themeColor="text1"/>
+          <w:sz w:val="24"/>
+          <w:szCs w:val="24"/>
+        </w:rPr>
+        <w:t>/</w:t>
+      </w:r>
+      <w:r>
+        <w:rPr>
+          <w:rFonts w:asciiTheme="minorEastAsia" w:hAnsiTheme="minorEastAsia"/>
+          <w:color w:val="000000" w:themeColor="text1"/>
+          <w:sz w:val="24"/>
+          <w:szCs w:val="24"/>
+        </w:rPr>
+        <w:t>A3.5</w:t>
+      </w:r>
+      <w:r>
+        <w:rPr>
+          <w:rFonts w:asciiTheme="minorEastAsia" w:hAnsiTheme="minorEastAsia"/>
+          <w:color w:val="000000" w:themeColor="text1"/>
+          <w:sz w:val="24"/>
+          <w:szCs w:val="24"/>
+        </w:rPr>
+        <w:t>/</w:t>
+      </w:r>
+      <w:r>
+        <w:rPr>
+          <w:rFonts w:asciiTheme="minorEastAsia" w:hAnsiTheme="minorEastAsia"/>
+          <w:color w:val="000000" w:themeColor="text1"/>
+          <w:sz w:val="24"/>
+          <w:szCs w:val="24"/>
+        </w:rPr>
+        <w:t>B4</w:t>
+      </w:r>
+      <w:r>
+        <w:rPr>
+          <w:rFonts w:asciiTheme="minorEastAsia" w:hAnsiTheme="minorEastAsia"/>
+          <w:color w:val="000000" w:themeColor="text1"/>
+          <w:sz w:val="24"/>
+          <w:szCs w:val="24"/>
+        </w:rPr>
+        <w:t>/</w:t>
+      </w:r>
+      <w:r>
+        <w:rPr>
+          <w:rFonts w:asciiTheme="minorEastAsia" w:hAnsiTheme="minorEastAsia"/>
+          <w:color w:val="000000" w:themeColor="text1"/>
+          <w:sz w:val="24"/>
+          <w:szCs w:val="24"/>
+        </w:rPr>
+        <w:t>C3</w:t>
+      </w:r>
+      <w:r>
+        <w:rPr>
+          <w:rFonts w:asciiTheme="minorEastAsia" w:hAnsiTheme="minorEastAsia"/>
+          <w:color w:val="000000" w:themeColor="text1"/>
+          <w:sz w:val="24"/>
+          <w:szCs w:val="24"/>
+        </w:rPr>
+        <w:t>/</w:t>
+      </w:r>
+      <w:r>
+        <w:rPr>
+          <w:rFonts w:asciiTheme="minorEastAsia" w:hAnsiTheme="minorEastAsia"/>
+          <w:color w:val="000000" w:themeColor="text1"/>
+          <w:sz w:val="24"/>
+          <w:szCs w:val="24"/>
+        </w:rPr>
+        <w:t>A4</w:t>
+      </w:r>
+      <w:r>
+        <w:rPr>
+          <w:rFonts w:asciiTheme="minorEastAsia" w:hAnsiTheme="minorEastAsia"/>
+          <w:color w:val="000000" w:themeColor="text1"/>
+          <w:sz w:val="24"/>
+          <w:szCs w:val="24"/>
+        </w:rPr>
+        <w:t>/</w:t>
+      </w:r>
+      <w:r>
+        <w:rPr>
+          <w:rFonts w:asciiTheme="minorEastAsia" w:hAnsiTheme="minorEastAsia"/>
+          <w:color w:val="000000" w:themeColor="text1"/>
+          <w:sz w:val="24"/>
+          <w:szCs w:val="24"/>
+        </w:rPr>
+        <w:t>C4</w:t>
+      </w:r>
+      <w:r>
+        <w:rPr>
+          <w:rFonts w:asciiTheme="minorEastAsia" w:hAnsiTheme="minorEastAsia"/>
+          <w:color w:val="000000" w:themeColor="text1"/>
+          <w:sz w:val="24"/>
+          <w:szCs w:val="24"/>
+        </w:rPr>
+        <w:t>/</w:t>
+      </w:r>
+      <w:r>
+        <w:rPr>
+          <w:rFonts w:asciiTheme="minorEastAsia" w:hAnsiTheme="minorEastAsia" w:hint="eastAsia"/>
+          <w:color w:val="000000" w:themeColor="text1"/>
+          <w:sz w:val="24"/>
+          <w:szCs w:val="24"/>
+        </w:rPr>
+        <w:t>其它</w:t>
+      </w:r>
+      <w:r>
+        <w:rPr>
+          <w:rFonts w:asciiTheme="minorEastAsia" w:hAnsiTheme="minorEastAsia" w:hint="eastAsia"/>
+          <w:color w:val="000000" w:themeColor="text1"/>
+          <w:sz w:val="24"/>
+          <w:szCs w:val="24"/>
+        </w:rPr>
+        <w:t>）</w:t>
+      </w:r>
+      <w:r>
+        <w:rPr>
+          <w:rFonts w:asciiTheme="minorEastAsia" w:hAnsiTheme="minorEastAsia" w:hint="eastAsia"/>
+          <w:color w:val="000000" w:themeColor="text1"/>
+          <w:sz w:val="24"/>
+          <w:szCs w:val="24"/>
+        </w:rPr>
+        <w:t>。</w:t>
       </w:r>
     </w:p>
     <w:p>
@@ -22079,6 +22979,7 @@
                 <w:sz w:val="24"/>
                 <w:szCs w:val="24"/>
               </w:rPr>
+              <w:lastRenderedPageBreak/>
               <w:t>5.</w:t>
             </w:r>
             <w:r>
@@ -22193,17 +23094,7 @@
                 <w:sz w:val="24"/>
                 <w:szCs w:val="24"/>
               </w:rPr>
-              <w:t>（全酸蚀粘接系统/自酸蚀粘接系统只显示一种类型，由酸蚀粘接系统类型</w:t>
-            </w:r>
-            <w:r>
-              <w:rPr>
-                <w:rFonts w:asciiTheme="minorEastAsia" w:hAnsiTheme="minorEastAsia" w:hint="eastAsia"/>
-                <w:color w:val="FF0000"/>
-                <w:sz w:val="24"/>
-                <w:szCs w:val="24"/>
-              </w:rPr>
-              <w:lastRenderedPageBreak/>
-              <w:t>确定）</w:t>
+              <w:t>（全酸蚀粘接系统/自酸蚀粘接系统只显示一种类型，由酸蚀粘接系统类型确定）</w:t>
             </w:r>
             <w:r>
               <w:rPr>
@@ -22310,6 +23201,35 @@
                 <w:szCs w:val="24"/>
               </w:rPr>
               <w:t>3M</w:t>
+            </w:r>
+            <w:r>
+              <w:rPr>
+                <w:rFonts w:asciiTheme="minorEastAsia" w:hAnsiTheme="minorEastAsia" w:hint="eastAsia"/>
+                <w:b/>
+                <w:color w:val="2E74B5" w:themeColor="accent1" w:themeShade="BF"/>
+                <w:sz w:val="24"/>
+                <w:szCs w:val="24"/>
+              </w:rPr>
+              <w:t>，</w:t>
+            </w:r>
+            <w:r>
+              <w:rPr>
+                <w:rFonts w:asciiTheme="minorEastAsia" w:hAnsiTheme="minorEastAsia" w:hint="eastAsia"/>
+                <w:b/>
+                <w:color w:val="2E74B5" w:themeColor="accent1" w:themeShade="BF"/>
+                <w:sz w:val="24"/>
+                <w:szCs w:val="24"/>
+              </w:rPr>
+              <w:t>颜色</w:t>
+            </w:r>
+            <w:r>
+              <w:rPr>
+                <w:rFonts w:asciiTheme="minorEastAsia" w:hAnsiTheme="minorEastAsia" w:hint="eastAsia"/>
+                <w:color w:val="000000" w:themeColor="text1"/>
+                <w:sz w:val="24"/>
+                <w:szCs w:val="24"/>
+              </w:rPr>
+              <w:t>：B1</w:t>
             </w:r>
             <w:r>
               <w:rPr>
@@ -25700,6 +26620,7 @@
                 <w:sz w:val="24"/>
                 <w:szCs w:val="24"/>
               </w:rPr>
+              <w:lastRenderedPageBreak/>
               <w:t>7.</w:t>
             </w:r>
             <w:r>
@@ -27871,6 +28792,7 @@
               <w:rPr>
                 <w:rFonts w:hint="eastAsia"/>
               </w:rPr>
+              <w:lastRenderedPageBreak/>
               <w:t>D</w:t>
             </w:r>
             <w:r>
@@ -27899,6 +28821,7 @@
           <w:sz w:val="24"/>
           <w:szCs w:val="24"/>
         </w:rPr>
+        <w:lastRenderedPageBreak/>
         <w:t>描述</w:t>
       </w:r>
       <w:r>
@@ -27931,7 +28854,6 @@
           <w:sz w:val="32"/>
           <w:szCs w:val="32"/>
         </w:rPr>
-        <w:lastRenderedPageBreak/>
         <w:t>龋病风险评估</w:t>
       </w:r>
     </w:p>
@@ -28025,8 +28947,6 @@
         </w:rPr>
         <w:t>有</w:t>
       </w:r>
-      <w:bookmarkStart w:id="2" w:name="_GoBack"/>
-      <w:bookmarkEnd w:id="2"/>
       <w:r>
         <w:rPr>
           <w:rFonts w:asciiTheme="minorEastAsia" w:hAnsiTheme="minorEastAsia" w:hint="eastAsia"/>
@@ -28165,7 +29085,7 @@
     <w:p>
       <w:pPr>
         <w:rPr>
-          <w:rFonts w:ascii="黑体" w:eastAsia="黑体" w:hAnsi="黑体" w:hint="eastAsia"/>
+          <w:rFonts w:ascii="黑体" w:eastAsia="黑体" w:hAnsi="黑体"/>
           <w:sz w:val="32"/>
           <w:szCs w:val="32"/>
         </w:rPr>
@@ -28180,7 +29100,7 @@
         </w:numPr>
         <w:ind w:firstLineChars="0"/>
         <w:rPr>
-          <w:rFonts w:ascii="黑体" w:eastAsia="黑体" w:hAnsi="黑体" w:hint="eastAsia"/>
+          <w:rFonts w:ascii="黑体" w:eastAsia="黑体" w:hAnsi="黑体"/>
           <w:sz w:val="32"/>
           <w:szCs w:val="32"/>
         </w:rPr>
@@ -30075,7 +30995,7 @@
 </file>
 
 <file path=customXml/itemProps1.xml><?xml version="1.0" encoding="utf-8"?>
-<ds:datastoreItem xmlns:ds="http://schemas.openxmlformats.org/officeDocument/2006/customXml" ds:itemID="{A3762563-3EDE-415E-89CC-B0878177BD57}">
+<ds:datastoreItem xmlns:ds="http://schemas.openxmlformats.org/officeDocument/2006/customXml" ds:itemID="{2092534A-970F-4670-99F8-0D63239CAC0D}">
   <ds:schemaRefs>
     <ds:schemaRef ds:uri="http://schemas.openxmlformats.org/officeDocument/2006/bibliography"/>
   </ds:schemaRefs>

</xml_diff>